<commit_message>
Add initial code and data for speech based project
Added project files for 'Speech-Based Parkinson's Detection Using Pre-Trained Self-Supervised' including Jupyter notebooks for subject selection and data preprocessing, configuration files, and relevant PDFs. Also included initial .idea project settings and a CSV of selected subjects for further analysis.
</commit_message>
<xml_diff>
--- a/Papers/papers.docx
+++ b/Papers/papers.docx
@@ -1561,6 +1561,98 @@
             </a:graphic>
           </wp:inline>
         </w:drawing>
+      </w:r>
+    </w:p>
+    <w:p>
+      <w:r>
+        <w:t>4-&gt; 31</w:t>
+      </w:r>
+    </w:p>
+    <w:p>
+      <w:proofErr w:type="gramStart"/>
+      <w:r>
+        <w:t>( TITLE</w:t>
+      </w:r>
+      <w:proofErr w:type="gramEnd"/>
+      <w:r>
+        <w:t xml:space="preserve">-ABS-KEY </w:t>
+      </w:r>
+      <w:proofErr w:type="gramStart"/>
+      <w:r>
+        <w:t>( "</w:t>
+      </w:r>
+      <w:proofErr w:type="gramEnd"/>
+      <w:r>
+        <w:t>wav2vec 2.0" OR "Wav2Vec2.0" OR "Wav2Vec" OR "</w:t>
+      </w:r>
+      <w:proofErr w:type="spellStart"/>
+      <w:r>
+        <w:t>HuBERT</w:t>
+      </w:r>
+      <w:proofErr w:type="spellEnd"/>
+      <w:r>
+        <w:t>" OR "Hubert model" OR "hidden-unit BERT</w:t>
+      </w:r>
+      <w:proofErr w:type="gramStart"/>
+      <w:r>
+        <w:t>" )</w:t>
+      </w:r>
+      <w:proofErr w:type="gramEnd"/>
+      <w:r>
+        <w:t xml:space="preserve"> AND TITLE </w:t>
+      </w:r>
+      <w:proofErr w:type="gramStart"/>
+      <w:r>
+        <w:t>( "</w:t>
+      </w:r>
+      <w:proofErr w:type="gramEnd"/>
+      <w:r>
+        <w:t>Parkinson*" OR "PD" OR "parkinsonian" OR "</w:t>
+      </w:r>
+      <w:proofErr w:type="spellStart"/>
+      <w:r>
+        <w:t>Parkinson&amp;</w:t>
+      </w:r>
+      <w:proofErr w:type="gramStart"/>
+      <w:r>
+        <w:t>apos;s</w:t>
+      </w:r>
+      <w:proofErr w:type="spellEnd"/>
+      <w:proofErr w:type="gramEnd"/>
+      <w:r>
+        <w:t xml:space="preserve"> disease" OR "dysarthria</w:t>
+      </w:r>
+      <w:proofErr w:type="gramStart"/>
+      <w:r>
+        <w:t>" )</w:t>
+      </w:r>
+      <w:proofErr w:type="gramEnd"/>
+      <w:r>
+        <w:t xml:space="preserve"> ) AND </w:t>
+      </w:r>
+      <w:proofErr w:type="gramStart"/>
+      <w:r>
+        <w:t>( LIMIT</w:t>
+      </w:r>
+      <w:proofErr w:type="gramEnd"/>
+      <w:r>
+        <w:t xml:space="preserve">-TO </w:t>
+      </w:r>
+      <w:proofErr w:type="gramStart"/>
+      <w:r>
+        <w:t>( LANGUAGE</w:t>
+      </w:r>
+      <w:proofErr w:type="gramEnd"/>
+      <w:r>
+        <w:t xml:space="preserve"> , "English</w:t>
+      </w:r>
+      <w:proofErr w:type="gramStart"/>
+      <w:r>
+        <w:t>" )</w:t>
+      </w:r>
+      <w:proofErr w:type="gramEnd"/>
+      <w:r>
+        <w:t xml:space="preserve"> )</w:t>
       </w:r>
     </w:p>
     <w:p/>

</xml_diff>